<commit_message>
documentation for sprint 6
</commit_message>
<xml_diff>
--- a/docs/W2020_COMP3078 Project Status Report 2.docx
+++ b/docs/W2020_COMP3078 Project Status Report 2.docx
@@ -180,8 +180,6 @@
         </w:rPr>
         <w:t xml:space="preserve"> Joey Corp</w:t>
       </w:r>
-      <w:bookmarkStart w:id="0" w:name="_GoBack"/>
-      <w:bookmarkEnd w:id="0"/>
     </w:p>
     <w:p>
       <w:pPr>
@@ -250,6 +248,8 @@
               </w:rPr>
               <w:t>Period Reporting:</w:t>
             </w:r>
+            <w:bookmarkStart w:id="0" w:name="_GoBack"/>
+            <w:bookmarkEnd w:id="0"/>
           </w:p>
           <w:p>
             <w:pPr>
@@ -276,6 +276,12 @@
                 <w:rFonts w:ascii="Frutiger-Light" w:hAnsi="Frutiger-Light" w:cs="Lucida Sans Unicode"/>
               </w:rPr>
             </w:pPr>
+            <w:r>
+              <w:rPr>
+                <w:rFonts w:ascii="Frutiger-Light" w:hAnsi="Frutiger-Light" w:cs="Lucida Sans Unicode"/>
+              </w:rPr>
+              <w:t>How to Train You Dragon Boat</w:t>
+            </w:r>
           </w:p>
         </w:tc>
       </w:tr>
@@ -305,6 +311,12 @@
                 <w:rFonts w:ascii="Frutiger-Light" w:hAnsi="Frutiger-Light" w:cs="Lucida Sans Unicode"/>
               </w:rPr>
             </w:pPr>
+            <w:r>
+              <w:rPr>
+                <w:rFonts w:ascii="Frutiger-Light" w:hAnsi="Frutiger-Light" w:cs="Lucida Sans Unicode"/>
+              </w:rPr>
+              <w:t>T04</w:t>
+            </w:r>
           </w:p>
         </w:tc>
       </w:tr>
@@ -447,18 +459,22 @@
           <w:tcPr>
             <w:tcW w:w="5861" w:type="dxa"/>
             <w:gridSpan w:val="2"/>
+            <w:shd w:val="clear" w:color="auto" w:fill="00FF00"/>
           </w:tcPr>
           <w:p>
             <w:pPr>
               <w:jc w:val="center"/>
               <w:rPr>
                 <w:rFonts w:ascii="Frutiger-Light" w:hAnsi="Frutiger-Light" w:cs="Lucida Sans Unicode"/>
-              </w:rPr>
-            </w:pPr>
-            <w:r>
-              <w:rPr>
-                <w:rFonts w:ascii="Frutiger-Light" w:hAnsi="Frutiger-Light" w:cs="Lucida Sans Unicode"/>
-                <w:highlight w:val="green"/>
+                <w:b/>
+                <w:bCs/>
+              </w:rPr>
+            </w:pPr>
+            <w:r>
+              <w:rPr>
+                <w:rFonts w:ascii="Frutiger-Light" w:hAnsi="Frutiger-Light" w:cs="Lucida Sans Unicode"/>
+                <w:b/>
+                <w:bCs/>
               </w:rPr>
               <w:t>Green</w:t>
             </w:r>
@@ -539,6 +555,14 @@
                 <w:szCs w:val="22"/>
               </w:rPr>
               <w:t>Basic user interface has been implemented, issues with emulators and project environments hindered progress</w:t>
+            </w:r>
+            <w:r>
+              <w:rPr>
+                <w:rFonts w:ascii="Lucida Sans Unicode" w:hAnsi="Lucida Sans Unicode" w:cs="Lucida Sans Unicode"/>
+                <w:sz w:val="22"/>
+                <w:szCs w:val="22"/>
+              </w:rPr>
+              <w:t>. Teammate table has been implemented in the data base and we are planning to test database implementation before moving forward.</w:t>
             </w:r>
           </w:p>
           <w:p>
@@ -1295,6 +1319,7 @@
                 <w:sz w:val="22"/>
                 <w:szCs w:val="22"/>
               </w:rPr>
+              <w:lastRenderedPageBreak/>
               <w:t>Continued testing on multiply devices (android + i</w:t>
             </w:r>
             <w:r>
@@ -1386,7 +1411,6 @@
                 <w:sz w:val="22"/>
                 <w:szCs w:val="22"/>
               </w:rPr>
-              <w:lastRenderedPageBreak/>
               <w:t>Teammates screen fully functioned with crud and communicating with DB</w:t>
             </w:r>
           </w:p>
@@ -1411,6 +1435,164 @@
                 <w:szCs w:val="22"/>
               </w:rPr>
               <w:t>Nga Le</w:t>
+            </w:r>
+          </w:p>
+        </w:tc>
+        <w:tc>
+          <w:tcPr>
+            <w:tcW w:w="2379" w:type="dxa"/>
+          </w:tcPr>
+          <w:p>
+            <w:pPr>
+              <w:rPr>
+                <w:rFonts w:ascii="Lucida Sans Unicode" w:hAnsi="Lucida Sans Unicode" w:cs="Lucida Sans Unicode"/>
+                <w:sz w:val="22"/>
+                <w:szCs w:val="22"/>
+              </w:rPr>
+            </w:pPr>
+          </w:p>
+        </w:tc>
+        <w:tc>
+          <w:tcPr>
+            <w:tcW w:w="1947" w:type="dxa"/>
+          </w:tcPr>
+          <w:p>
+            <w:pPr>
+              <w:rPr>
+                <w:rFonts w:ascii="Lucida Sans Unicode" w:hAnsi="Lucida Sans Unicode" w:cs="Lucida Sans Unicode"/>
+                <w:sz w:val="22"/>
+                <w:szCs w:val="22"/>
+              </w:rPr>
+            </w:pPr>
+          </w:p>
+        </w:tc>
+      </w:tr>
+      <w:tr>
+        <w:tc>
+          <w:tcPr>
+            <w:tcW w:w="2391" w:type="dxa"/>
+          </w:tcPr>
+          <w:p>
+            <w:pPr>
+              <w:rPr>
+                <w:rFonts w:ascii="Lucida Sans Unicode" w:hAnsi="Lucida Sans Unicode" w:cs="Lucida Sans Unicode"/>
+                <w:sz w:val="22"/>
+                <w:szCs w:val="22"/>
+              </w:rPr>
+            </w:pPr>
+            <w:r>
+              <w:rPr>
+                <w:rFonts w:ascii="Lucida Sans Unicode" w:hAnsi="Lucida Sans Unicode" w:cs="Lucida Sans Unicode"/>
+                <w:sz w:val="22"/>
+                <w:szCs w:val="22"/>
+              </w:rPr>
+              <w:t>Add location services to app</w:t>
+            </w:r>
+          </w:p>
+        </w:tc>
+        <w:tc>
+          <w:tcPr>
+            <w:tcW w:w="1913" w:type="dxa"/>
+            <w:gridSpan w:val="2"/>
+          </w:tcPr>
+          <w:p>
+            <w:pPr>
+              <w:rPr>
+                <w:rFonts w:ascii="Lucida Sans Unicode" w:hAnsi="Lucida Sans Unicode" w:cs="Lucida Sans Unicode"/>
+                <w:sz w:val="22"/>
+                <w:szCs w:val="22"/>
+              </w:rPr>
+            </w:pPr>
+            <w:r>
+              <w:rPr>
+                <w:rFonts w:ascii="Lucida Sans Unicode" w:hAnsi="Lucida Sans Unicode" w:cs="Lucida Sans Unicode"/>
+                <w:sz w:val="22"/>
+                <w:szCs w:val="22"/>
+              </w:rPr>
+              <w:t>Arsalan Farooqui</w:t>
+            </w:r>
+          </w:p>
+        </w:tc>
+        <w:tc>
+          <w:tcPr>
+            <w:tcW w:w="2379" w:type="dxa"/>
+          </w:tcPr>
+          <w:p>
+            <w:pPr>
+              <w:rPr>
+                <w:rFonts w:ascii="Lucida Sans Unicode" w:hAnsi="Lucida Sans Unicode" w:cs="Lucida Sans Unicode"/>
+                <w:sz w:val="22"/>
+                <w:szCs w:val="22"/>
+              </w:rPr>
+            </w:pPr>
+          </w:p>
+        </w:tc>
+        <w:tc>
+          <w:tcPr>
+            <w:tcW w:w="1947" w:type="dxa"/>
+          </w:tcPr>
+          <w:p>
+            <w:pPr>
+              <w:rPr>
+                <w:rFonts w:ascii="Lucida Sans Unicode" w:hAnsi="Lucida Sans Unicode" w:cs="Lucida Sans Unicode"/>
+                <w:sz w:val="22"/>
+                <w:szCs w:val="22"/>
+              </w:rPr>
+            </w:pPr>
+          </w:p>
+        </w:tc>
+      </w:tr>
+      <w:tr>
+        <w:tc>
+          <w:tcPr>
+            <w:tcW w:w="2391" w:type="dxa"/>
+          </w:tcPr>
+          <w:p>
+            <w:pPr>
+              <w:rPr>
+                <w:rFonts w:ascii="Lucida Sans Unicode" w:hAnsi="Lucida Sans Unicode" w:cs="Lucida Sans Unicode"/>
+                <w:sz w:val="22"/>
+                <w:szCs w:val="22"/>
+              </w:rPr>
+            </w:pPr>
+            <w:r>
+              <w:rPr>
+                <w:rFonts w:ascii="Lucida Sans Unicode" w:hAnsi="Lucida Sans Unicode" w:cs="Lucida Sans Unicode"/>
+                <w:sz w:val="22"/>
+                <w:szCs w:val="22"/>
+              </w:rPr>
+              <w:t xml:space="preserve">Implement Google Maps </w:t>
+            </w:r>
+            <w:r>
+              <w:rPr>
+                <w:rFonts w:ascii="Lucida Sans Unicode" w:hAnsi="Lucida Sans Unicode" w:cs="Lucida Sans Unicode"/>
+                <w:sz w:val="22"/>
+                <w:szCs w:val="22"/>
+              </w:rPr>
+              <w:t>API</w:t>
+            </w:r>
+          </w:p>
+        </w:tc>
+        <w:tc>
+          <w:tcPr>
+            <w:tcW w:w="1913" w:type="dxa"/>
+            <w:gridSpan w:val="2"/>
+          </w:tcPr>
+          <w:p>
+            <w:pPr>
+              <w:rPr>
+                <w:rFonts w:ascii="Lucida Sans Unicode" w:hAnsi="Lucida Sans Unicode" w:cs="Lucida Sans Unicode"/>
+                <w:sz w:val="22"/>
+                <w:szCs w:val="22"/>
+              </w:rPr>
+            </w:pPr>
+            <w:r>
+              <w:rPr>
+                <w:rFonts w:ascii="Lucida Sans Unicode" w:hAnsi="Lucida Sans Unicode" w:cs="Lucida Sans Unicode"/>
+                <w:sz w:val="22"/>
+                <w:szCs w:val="22"/>
+              </w:rPr>
+              <w:t>Arsalan Farooqui</w:t>
             </w:r>
           </w:p>
         </w:tc>
@@ -1573,6 +1755,9 @@
         </w:tc>
       </w:tr>
       <w:tr>
+        <w:trPr>
+          <w:trHeight w:val="1491"/>
+        </w:trPr>
         <w:tc>
           <w:tcPr>
             <w:tcW w:w="3061" w:type="dxa"/>
@@ -1594,6 +1779,14 @@
               </w:rPr>
               <w:t>CRUD operations completed</w:t>
             </w:r>
+            <w:r>
+              <w:rPr>
+                <w:rFonts w:ascii="Lucida Sans Unicode" w:hAnsi="Lucida Sans Unicode" w:cs="Lucida Sans Unicode"/>
+                <w:sz w:val="22"/>
+                <w:szCs w:val="22"/>
+              </w:rPr>
+              <w:t xml:space="preserve"> (front end and back end)</w:t>
+            </w:r>
           </w:p>
           <w:p>
             <w:pPr>
@@ -1624,6 +1817,83 @@
                 <w:szCs w:val="22"/>
               </w:rPr>
               <w:t>Andrew Cobb</w:t>
+            </w:r>
+          </w:p>
+        </w:tc>
+        <w:tc>
+          <w:tcPr>
+            <w:tcW w:w="2948" w:type="dxa"/>
+          </w:tcPr>
+          <w:p>
+            <w:pPr>
+              <w:rPr>
+                <w:rFonts w:ascii="Lucida Sans Unicode" w:hAnsi="Lucida Sans Unicode" w:cs="Lucida Sans Unicode"/>
+                <w:sz w:val="22"/>
+                <w:szCs w:val="22"/>
+              </w:rPr>
+            </w:pPr>
+            <w:r>
+              <w:rPr>
+                <w:rFonts w:ascii="Lucida Sans Unicode" w:hAnsi="Lucida Sans Unicode" w:cs="Lucida Sans Unicode"/>
+                <w:sz w:val="22"/>
+                <w:szCs w:val="22"/>
+              </w:rPr>
+              <w:t xml:space="preserve">Feb </w:t>
+            </w:r>
+            <w:r>
+              <w:rPr>
+                <w:rFonts w:ascii="Lucida Sans Unicode" w:hAnsi="Lucida Sans Unicode" w:cs="Lucida Sans Unicode"/>
+                <w:sz w:val="22"/>
+                <w:szCs w:val="22"/>
+              </w:rPr>
+              <w:t>22</w:t>
+            </w:r>
+          </w:p>
+        </w:tc>
+      </w:tr>
+      <w:tr>
+        <w:tc>
+          <w:tcPr>
+            <w:tcW w:w="3061" w:type="dxa"/>
+            <w:gridSpan w:val="2"/>
+          </w:tcPr>
+          <w:p>
+            <w:pPr>
+              <w:rPr>
+                <w:rFonts w:ascii="Lucida Sans Unicode" w:hAnsi="Lucida Sans Unicode" w:cs="Lucida Sans Unicode"/>
+                <w:sz w:val="22"/>
+                <w:szCs w:val="22"/>
+              </w:rPr>
+            </w:pPr>
+            <w:r>
+              <w:rPr>
+                <w:rFonts w:ascii="Lucida Sans Unicode" w:hAnsi="Lucida Sans Unicode" w:cs="Lucida Sans Unicode"/>
+                <w:sz w:val="22"/>
+                <w:szCs w:val="22"/>
+              </w:rPr>
+              <w:t xml:space="preserve">Implement Google Maps API and position </w:t>
+            </w:r>
+          </w:p>
+        </w:tc>
+        <w:tc>
+          <w:tcPr>
+            <w:tcW w:w="2621" w:type="dxa"/>
+          </w:tcPr>
+          <w:p>
+            <w:pPr>
+              <w:rPr>
+                <w:rFonts w:ascii="Lucida Sans Unicode" w:hAnsi="Lucida Sans Unicode" w:cs="Lucida Sans Unicode"/>
+                <w:sz w:val="22"/>
+                <w:szCs w:val="22"/>
+              </w:rPr>
+            </w:pPr>
+            <w:r>
+              <w:rPr>
+                <w:rFonts w:ascii="Lucida Sans Unicode" w:hAnsi="Lucida Sans Unicode" w:cs="Lucida Sans Unicode"/>
+                <w:sz w:val="22"/>
+                <w:szCs w:val="22"/>
+              </w:rPr>
+              <w:t xml:space="preserve">Arsalan Farooqui </w:t>
             </w:r>
           </w:p>
         </w:tc>

</xml_diff>

<commit_message>
updated status report 2
</commit_message>
<xml_diff>
--- a/docs/W2020_COMP3078 Project Status Report 2.docx
+++ b/docs/W2020_COMP3078 Project Status Report 2.docx
@@ -108,7 +108,27 @@
               <w:rPr>
                 <w:rFonts w:ascii="Frutiger-Light" w:hAnsi="Frutiger-Light" w:cs="Lucida Sans Unicode"/>
               </w:rPr>
-              <w:t xml:space="preserve"> 08/02/2020</w:t>
+              <w:t xml:space="preserve"> </w:t>
+            </w:r>
+            <w:r>
+              <w:rPr>
+                <w:rFonts w:ascii="Frutiger-Light" w:hAnsi="Frutiger-Light" w:cs="Lucida Sans Unicode"/>
+              </w:rPr>
+              <w:t>02/0</w:t>
+            </w:r>
+            <w:bookmarkStart w:id="0" w:name="_GoBack"/>
+            <w:bookmarkEnd w:id="0"/>
+            <w:r>
+              <w:rPr>
+                <w:rFonts w:ascii="Frutiger-Light" w:hAnsi="Frutiger-Light" w:cs="Lucida Sans Unicode"/>
+              </w:rPr>
+              <w:t>8</w:t>
+            </w:r>
+            <w:r>
+              <w:rPr>
+                <w:rFonts w:ascii="Frutiger-Light" w:hAnsi="Frutiger-Light" w:cs="Lucida Sans Unicode"/>
+              </w:rPr>
+              <w:t>/2020</w:t>
             </w:r>
           </w:p>
         </w:tc>
@@ -248,8 +268,6 @@
               </w:rPr>
               <w:t>Period Reporting:</w:t>
             </w:r>
-            <w:bookmarkStart w:id="0" w:name="_GoBack"/>
-            <w:bookmarkEnd w:id="0"/>
           </w:p>
           <w:p>
             <w:pPr>
@@ -421,7 +439,14 @@
                 <w:rFonts w:ascii="Frutiger-Light" w:hAnsi="Frutiger-Light" w:cs="Lucida Sans Unicode"/>
                 <w:b/>
               </w:rPr>
-              <w:t>Feb 02</w:t>
+              <w:t>Feb 0</w:t>
+            </w:r>
+            <w:r>
+              <w:rPr>
+                <w:rFonts w:ascii="Frutiger-Light" w:hAnsi="Frutiger-Light" w:cs="Lucida Sans Unicode"/>
+                <w:b/>
+              </w:rPr>
+              <w:t>9</w:t>
             </w:r>
             <w:r>
               <w:rPr>
@@ -554,43 +579,16 @@
                 <w:sz w:val="22"/>
                 <w:szCs w:val="22"/>
               </w:rPr>
-              <w:t>Basic user interface has been implemented, issues with emulators and project environments hindered progress</w:t>
-            </w:r>
-            <w:r>
-              <w:rPr>
-                <w:rFonts w:ascii="Lucida Sans Unicode" w:hAnsi="Lucida Sans Unicode" w:cs="Lucida Sans Unicode"/>
-                <w:sz w:val="22"/>
-                <w:szCs w:val="22"/>
-              </w:rPr>
-              <w:t>. Teammate table has been implemented in the data base and we are planning to test database implementation before moving forward.</w:t>
-            </w:r>
-          </w:p>
-          <w:p>
-            <w:pPr>
-              <w:rPr>
-                <w:rFonts w:ascii="Lucida Sans Unicode" w:hAnsi="Lucida Sans Unicode" w:cs="Lucida Sans Unicode"/>
-                <w:sz w:val="22"/>
-                <w:szCs w:val="22"/>
-              </w:rPr>
-            </w:pPr>
-          </w:p>
-          <w:p>
-            <w:pPr>
-              <w:rPr>
-                <w:rFonts w:ascii="Lucida Sans Unicode" w:hAnsi="Lucida Sans Unicode" w:cs="Lucida Sans Unicode"/>
-                <w:sz w:val="22"/>
-                <w:szCs w:val="22"/>
-              </w:rPr>
-            </w:pPr>
-          </w:p>
-          <w:p>
-            <w:pPr>
-              <w:rPr>
-                <w:rFonts w:ascii="Lucida Sans Unicode" w:hAnsi="Lucida Sans Unicode" w:cs="Lucida Sans Unicode"/>
-                <w:sz w:val="22"/>
-                <w:szCs w:val="22"/>
-              </w:rPr>
-            </w:pPr>
+              <w:t xml:space="preserve">Application’s basic structure has been created, with production either beginning or completed on screens such as the Team Screen or the Ready screen. Navigation between the majority of screens has been implemented according to the wireframes, and is functional. SQLite database and associated libraries have been implemented, and progress has been made on the Teammate table structure. Database is currently undergoing testing to ensure that connection is achieved between the back-end and the front end components, and that </w:t>
+            </w:r>
+            <w:r>
+              <w:rPr>
+                <w:rFonts w:ascii="Lucida Sans Unicode" w:hAnsi="Lucida Sans Unicode" w:cs="Lucida Sans Unicode"/>
+                <w:sz w:val="22"/>
+                <w:szCs w:val="22"/>
+              </w:rPr>
+              <w:t>front-end models execute queries properly to retrieve data. Further database tables including the Layout Database and Analytics Database will be implement with better efficiency when the connection proves successful. Major Layout Screens including the Ready Screen, Team Screen, and Layout Screen have been created, and development of other screens is in progress.</w:t>
+            </w:r>
           </w:p>
         </w:tc>
       </w:tr>
@@ -743,7 +741,7 @@
                 <w:bCs/>
                 <w:u w:val="none"/>
               </w:rPr>
-              <w:t>Data base initialised</w:t>
+              <w:t>Implementation of SQLite Database</w:t>
             </w:r>
           </w:p>
           <w:p>
@@ -835,7 +833,7 @@
                 <w:bCs/>
                 <w:u w:val="none"/>
               </w:rPr>
-              <w:t xml:space="preserve">Basic </w:t>
+              <w:t>Development of major Application Screens and User layout</w:t>
             </w:r>
             <w:r>
               <w:rPr>
@@ -843,16 +841,16 @@
                 <w:bCs/>
                 <w:u w:val="none"/>
               </w:rPr>
-              <w:t>user interface</w:t>
-            </w:r>
-          </w:p>
-          <w:p>
-            <w:pPr>
-              <w:pStyle w:val="Default"/>
-              <w:rPr>
-                <w:lang w:val="en-GB"/>
-              </w:rPr>
-            </w:pPr>
+              <w:t xml:space="preserve">, including Ready Screen and </w:t>
+            </w:r>
+            <w:r>
+              <w:rPr>
+                <w:b w:val="0"/>
+                <w:bCs/>
+                <w:u w:val="none"/>
+              </w:rPr>
+              <w:t>Layout Screen and Team Screen</w:t>
+            </w:r>
           </w:p>
         </w:tc>
         <w:tc>
@@ -875,6 +873,143 @@
           <w:p>
             <w:pPr>
               <w:pStyle w:val="Default"/>
+            </w:pPr>
+          </w:p>
+        </w:tc>
+      </w:tr>
+      <w:tr>
+        <w:trPr>
+          <w:cantSplit/>
+          <w:trHeight w:val="240"/>
+        </w:trPr>
+        <w:tc>
+          <w:tcPr>
+            <w:tcW w:w="4465" w:type="dxa"/>
+            <w:tcBorders>
+              <w:top w:val="single" w:sz="4" w:space="0" w:color="000000"/>
+              <w:left w:val="single" w:sz="4" w:space="0" w:color="000000"/>
+              <w:bottom w:val="single" w:sz="4" w:space="0" w:color="000000"/>
+              <w:right w:val="single" w:sz="4" w:space="0" w:color="000000"/>
+            </w:tcBorders>
+            <w:shd w:val="clear" w:color="auto" w:fill="FFFFFF"/>
+            <w:tcMar>
+              <w:top w:w="0" w:type="dxa"/>
+              <w:left w:w="0" w:type="dxa"/>
+              <w:bottom w:w="0" w:type="dxa"/>
+              <w:right w:w="0" w:type="dxa"/>
+            </w:tcMar>
+          </w:tcPr>
+          <w:p>
+            <w:pPr>
+              <w:pStyle w:val="Heading5A"/>
+              <w:tabs>
+                <w:tab w:val="left" w:pos="360"/>
+              </w:tabs>
+              <w:rPr>
+                <w:b w:val="0"/>
+                <w:bCs/>
+                <w:u w:val="none"/>
+              </w:rPr>
+            </w:pPr>
+            <w:r>
+              <w:rPr>
+                <w:b w:val="0"/>
+                <w:bCs/>
+                <w:u w:val="none"/>
+              </w:rPr>
+              <w:t>Continued Development and Testing of Navigation Structure</w:t>
+            </w:r>
+          </w:p>
+        </w:tc>
+        <w:tc>
+          <w:tcPr>
+            <w:tcW w:w="4466" w:type="dxa"/>
+            <w:tcBorders>
+              <w:top w:val="single" w:sz="4" w:space="0" w:color="000000"/>
+              <w:left w:val="single" w:sz="4" w:space="0" w:color="000000"/>
+              <w:bottom w:val="single" w:sz="4" w:space="0" w:color="000000"/>
+              <w:right w:val="single" w:sz="4" w:space="0" w:color="000000"/>
+            </w:tcBorders>
+            <w:shd w:val="clear" w:color="auto" w:fill="FFFFFF"/>
+            <w:tcMar>
+              <w:top w:w="0" w:type="dxa"/>
+              <w:left w:w="0" w:type="dxa"/>
+              <w:bottom w:w="0" w:type="dxa"/>
+              <w:right w:w="0" w:type="dxa"/>
+            </w:tcMar>
+          </w:tcPr>
+          <w:p>
+            <w:pPr>
+              <w:pStyle w:val="Default"/>
+              <w:ind w:left="360"/>
+            </w:pPr>
+          </w:p>
+        </w:tc>
+      </w:tr>
+      <w:tr>
+        <w:trPr>
+          <w:cantSplit/>
+          <w:trHeight w:val="240"/>
+        </w:trPr>
+        <w:tc>
+          <w:tcPr>
+            <w:tcW w:w="4465" w:type="dxa"/>
+            <w:tcBorders>
+              <w:top w:val="single" w:sz="4" w:space="0" w:color="000000"/>
+              <w:left w:val="single" w:sz="4" w:space="0" w:color="000000"/>
+              <w:bottom w:val="single" w:sz="4" w:space="0" w:color="000000"/>
+              <w:right w:val="single" w:sz="4" w:space="0" w:color="000000"/>
+            </w:tcBorders>
+            <w:shd w:val="clear" w:color="auto" w:fill="FFFFFF"/>
+            <w:tcMar>
+              <w:top w:w="0" w:type="dxa"/>
+              <w:left w:w="0" w:type="dxa"/>
+              <w:bottom w:w="0" w:type="dxa"/>
+              <w:right w:w="0" w:type="dxa"/>
+            </w:tcMar>
+          </w:tcPr>
+          <w:p>
+            <w:pPr>
+              <w:pStyle w:val="Heading5A"/>
+              <w:tabs>
+                <w:tab w:val="left" w:pos="360"/>
+              </w:tabs>
+              <w:rPr>
+                <w:b w:val="0"/>
+                <w:bCs/>
+                <w:u w:val="none"/>
+              </w:rPr>
+            </w:pPr>
+            <w:r>
+              <w:rPr>
+                <w:b w:val="0"/>
+                <w:bCs/>
+                <w:u w:val="none"/>
+              </w:rPr>
+              <w:t>Basic Skeleton Structure of most application screens.</w:t>
+            </w:r>
+          </w:p>
+        </w:tc>
+        <w:tc>
+          <w:tcPr>
+            <w:tcW w:w="4466" w:type="dxa"/>
+            <w:tcBorders>
+              <w:top w:val="single" w:sz="4" w:space="0" w:color="000000"/>
+              <w:left w:val="single" w:sz="4" w:space="0" w:color="000000"/>
+              <w:bottom w:val="single" w:sz="4" w:space="0" w:color="000000"/>
+              <w:right w:val="single" w:sz="4" w:space="0" w:color="000000"/>
+            </w:tcBorders>
+            <w:shd w:val="clear" w:color="auto" w:fill="FFFFFF"/>
+            <w:tcMar>
+              <w:top w:w="0" w:type="dxa"/>
+              <w:left w:w="0" w:type="dxa"/>
+              <w:bottom w:w="0" w:type="dxa"/>
+              <w:right w:w="0" w:type="dxa"/>
+            </w:tcMar>
+          </w:tcPr>
+          <w:p>
+            <w:pPr>
+              <w:pStyle w:val="Default"/>
               <w:ind w:left="360"/>
             </w:pPr>
           </w:p>
@@ -890,7 +1025,13 @@
         <w:t xml:space="preserve"> for </w:t>
       </w:r>
       <w:r>
-        <w:t>Feb 3, 20</w:t>
+        <w:t xml:space="preserve">Feb </w:t>
+      </w:r>
+      <w:r>
+        <w:t>9</w:t>
+      </w:r>
+      <w:r>
+        <w:t>, 20</w:t>
       </w:r>
       <w:r>
         <w:t>20</w:t>
@@ -925,17 +1066,15 @@
         <w:tblLook w:val="01E0" w:firstRow="1" w:lastRow="1" w:firstColumn="1" w:lastColumn="1" w:noHBand="0" w:noVBand="0"/>
       </w:tblPr>
       <w:tblGrid>
-        <w:gridCol w:w="2391"/>
-        <w:gridCol w:w="6"/>
-        <w:gridCol w:w="1907"/>
-        <w:gridCol w:w="2379"/>
-        <w:gridCol w:w="1947"/>
+        <w:gridCol w:w="2785"/>
+        <w:gridCol w:w="1519"/>
+        <w:gridCol w:w="2801"/>
+        <w:gridCol w:w="1525"/>
       </w:tblGrid>
       <w:tr>
         <w:tc>
           <w:tcPr>
-            <w:tcW w:w="2397" w:type="dxa"/>
-            <w:gridSpan w:val="2"/>
+            <w:tcW w:w="2785" w:type="dxa"/>
             <w:shd w:val="clear" w:color="auto" w:fill="808080"/>
           </w:tcPr>
           <w:p>
@@ -952,7 +1091,7 @@
         </w:tc>
         <w:tc>
           <w:tcPr>
-            <w:tcW w:w="4286" w:type="dxa"/>
+            <w:tcW w:w="4320" w:type="dxa"/>
             <w:gridSpan w:val="2"/>
             <w:shd w:val="clear" w:color="auto" w:fill="808080"/>
           </w:tcPr>
@@ -998,7 +1137,7 @@
         </w:tc>
         <w:tc>
           <w:tcPr>
-            <w:tcW w:w="1947" w:type="dxa"/>
+            <w:tcW w:w="1525" w:type="dxa"/>
             <w:shd w:val="clear" w:color="auto" w:fill="808080"/>
           </w:tcPr>
           <w:p>
@@ -1017,7 +1156,7 @@
       <w:tr>
         <w:tc>
           <w:tcPr>
-            <w:tcW w:w="2391" w:type="dxa"/>
+            <w:tcW w:w="2785" w:type="dxa"/>
           </w:tcPr>
           <w:p>
             <w:pPr>
@@ -1036,8 +1175,7 @@
         </w:tc>
         <w:tc>
           <w:tcPr>
-            <w:tcW w:w="1913" w:type="dxa"/>
-            <w:gridSpan w:val="2"/>
+            <w:tcW w:w="1519" w:type="dxa"/>
           </w:tcPr>
           <w:p>
             <w:pPr>
@@ -1056,7 +1194,7 @@
         </w:tc>
         <w:tc>
           <w:tcPr>
-            <w:tcW w:w="2379" w:type="dxa"/>
+            <w:tcW w:w="2801" w:type="dxa"/>
           </w:tcPr>
           <w:p>
             <w:pPr>
@@ -1075,7 +1213,7 @@
         </w:tc>
         <w:tc>
           <w:tcPr>
-            <w:tcW w:w="1947" w:type="dxa"/>
+            <w:tcW w:w="1525" w:type="dxa"/>
           </w:tcPr>
           <w:p>
             <w:pPr>
@@ -1096,39 +1234,45 @@
       <w:tr>
         <w:tc>
           <w:tcPr>
-            <w:tcW w:w="2391" w:type="dxa"/>
-          </w:tcPr>
-          <w:p>
-            <w:pPr>
-              <w:rPr>
-                <w:rFonts w:ascii="Lucida Sans Unicode" w:hAnsi="Lucida Sans Unicode" w:cs="Lucida Sans Unicode"/>
-                <w:sz w:val="22"/>
-                <w:szCs w:val="22"/>
-              </w:rPr>
-            </w:pPr>
-            <w:r>
-              <w:rPr>
-                <w:rFonts w:ascii="Lucida Sans Unicode" w:hAnsi="Lucida Sans Unicode" w:cs="Lucida Sans Unicode"/>
-                <w:sz w:val="22"/>
-                <w:szCs w:val="22"/>
-              </w:rPr>
-              <w:t>Complete Data with all tables</w:t>
-            </w:r>
-          </w:p>
-          <w:p>
-            <w:pPr>
-              <w:rPr>
-                <w:rFonts w:ascii="Lucida Sans Unicode" w:hAnsi="Lucida Sans Unicode" w:cs="Lucida Sans Unicode"/>
-                <w:sz w:val="22"/>
-                <w:szCs w:val="22"/>
-              </w:rPr>
-            </w:pPr>
-          </w:p>
-        </w:tc>
-        <w:tc>
-          <w:tcPr>
-            <w:tcW w:w="1913" w:type="dxa"/>
-            <w:gridSpan w:val="2"/>
+            <w:tcW w:w="2785" w:type="dxa"/>
+          </w:tcPr>
+          <w:p>
+            <w:pPr>
+              <w:rPr>
+                <w:rFonts w:ascii="Lucida Sans Unicode" w:hAnsi="Lucida Sans Unicode" w:cs="Lucida Sans Unicode"/>
+                <w:sz w:val="22"/>
+                <w:szCs w:val="22"/>
+              </w:rPr>
+            </w:pPr>
+            <w:r>
+              <w:rPr>
+                <w:rFonts w:ascii="Lucida Sans Unicode" w:hAnsi="Lucida Sans Unicode" w:cs="Lucida Sans Unicode"/>
+                <w:sz w:val="22"/>
+                <w:szCs w:val="22"/>
+              </w:rPr>
+              <w:t>Complet</w:t>
+            </w:r>
+            <w:r>
+              <w:rPr>
+                <w:rFonts w:ascii="Lucida Sans Unicode" w:hAnsi="Lucida Sans Unicode" w:cs="Lucida Sans Unicode"/>
+                <w:sz w:val="22"/>
+                <w:szCs w:val="22"/>
+              </w:rPr>
+              <w:t>ion</w:t>
+            </w:r>
+            <w:r>
+              <w:rPr>
+                <w:rFonts w:ascii="Lucida Sans Unicode" w:hAnsi="Lucida Sans Unicode" w:cs="Lucida Sans Unicode"/>
+                <w:sz w:val="22"/>
+                <w:szCs w:val="22"/>
+              </w:rPr>
+              <w:t xml:space="preserve"> Overall Structure of Database, Implementation of all required tables, including required fields, validations, and relations to tables.</w:t>
+            </w:r>
+          </w:p>
+        </w:tc>
+        <w:tc>
+          <w:tcPr>
+            <w:tcW w:w="1519" w:type="dxa"/>
           </w:tcPr>
           <w:p>
             <w:pPr>
@@ -1150,7 +1294,7 @@
         </w:tc>
         <w:tc>
           <w:tcPr>
-            <w:tcW w:w="2379" w:type="dxa"/>
+            <w:tcW w:w="2801" w:type="dxa"/>
           </w:tcPr>
           <w:p>
             <w:pPr>
@@ -1172,23 +1316,31 @@
         </w:tc>
         <w:tc>
           <w:tcPr>
-            <w:tcW w:w="1947" w:type="dxa"/>
-          </w:tcPr>
-          <w:p>
-            <w:pPr>
-              <w:rPr>
-                <w:rFonts w:ascii="Lucida Sans Unicode" w:hAnsi="Lucida Sans Unicode" w:cs="Lucida Sans Unicode"/>
-                <w:sz w:val="22"/>
-                <w:szCs w:val="22"/>
-              </w:rPr>
-            </w:pPr>
-            <w:r>
-              <w:rPr>
-                <w:rFonts w:ascii="Lucida Sans Unicode" w:hAnsi="Lucida Sans Unicode" w:cs="Lucida Sans Unicode"/>
-                <w:sz w:val="22"/>
-                <w:szCs w:val="22"/>
-              </w:rPr>
-              <w:t>Feb 17</w:t>
+            <w:tcW w:w="1525" w:type="dxa"/>
+          </w:tcPr>
+          <w:p>
+            <w:pPr>
+              <w:rPr>
+                <w:rFonts w:ascii="Lucida Sans Unicode" w:hAnsi="Lucida Sans Unicode" w:cs="Lucida Sans Unicode"/>
+                <w:sz w:val="22"/>
+                <w:szCs w:val="22"/>
+              </w:rPr>
+            </w:pPr>
+            <w:r>
+              <w:rPr>
+                <w:rFonts w:ascii="Lucida Sans Unicode" w:hAnsi="Lucida Sans Unicode" w:cs="Lucida Sans Unicode"/>
+                <w:sz w:val="22"/>
+                <w:szCs w:val="22"/>
+              </w:rPr>
+              <w:t>Feb 1</w:t>
+            </w:r>
+            <w:r>
+              <w:rPr>
+                <w:rFonts w:ascii="Lucida Sans Unicode" w:hAnsi="Lucida Sans Unicode" w:cs="Lucida Sans Unicode"/>
+                <w:sz w:val="22"/>
+                <w:szCs w:val="22"/>
+              </w:rPr>
+              <w:t>6</w:t>
             </w:r>
           </w:p>
         </w:tc>
@@ -1196,46 +1348,37 @@
       <w:tr>
         <w:tc>
           <w:tcPr>
-            <w:tcW w:w="2391" w:type="dxa"/>
-          </w:tcPr>
-          <w:p>
-            <w:pPr>
-              <w:rPr>
-                <w:rFonts w:ascii="Lucida Sans Unicode" w:hAnsi="Lucida Sans Unicode" w:cs="Lucida Sans Unicode"/>
-                <w:sz w:val="22"/>
-                <w:szCs w:val="22"/>
-              </w:rPr>
-            </w:pPr>
-            <w:r>
-              <w:rPr>
-                <w:rFonts w:ascii="Lucida Sans Unicode" w:hAnsi="Lucida Sans Unicode" w:cs="Lucida Sans Unicode"/>
-                <w:sz w:val="22"/>
-                <w:szCs w:val="22"/>
-              </w:rPr>
-              <w:t>Interest testing (Dummy</w:t>
-            </w:r>
-            <w:r>
-              <w:rPr>
-                <w:rFonts w:ascii="Lucida Sans Unicode" w:hAnsi="Lucida Sans Unicode" w:cs="Lucida Sans Unicode"/>
-                <w:sz w:val="22"/>
-                <w:szCs w:val="22"/>
-              </w:rPr>
-              <w:t xml:space="preserve"> Data</w:t>
-            </w:r>
-            <w:r>
-              <w:rPr>
-                <w:rFonts w:ascii="Lucida Sans Unicode" w:hAnsi="Lucida Sans Unicode" w:cs="Lucida Sans Unicode"/>
-                <w:sz w:val="22"/>
-                <w:szCs w:val="22"/>
-              </w:rPr>
-              <w:t>) in DB</w:t>
-            </w:r>
-          </w:p>
-        </w:tc>
-        <w:tc>
-          <w:tcPr>
-            <w:tcW w:w="1913" w:type="dxa"/>
-            <w:gridSpan w:val="2"/>
+            <w:tcW w:w="2785" w:type="dxa"/>
+          </w:tcPr>
+          <w:p>
+            <w:pPr>
+              <w:rPr>
+                <w:rFonts w:ascii="Lucida Sans Unicode" w:hAnsi="Lucida Sans Unicode" w:cs="Lucida Sans Unicode"/>
+                <w:sz w:val="22"/>
+                <w:szCs w:val="22"/>
+              </w:rPr>
+            </w:pPr>
+            <w:r>
+              <w:rPr>
+                <w:rFonts w:ascii="Lucida Sans Unicode" w:hAnsi="Lucida Sans Unicode" w:cs="Lucida Sans Unicode"/>
+                <w:sz w:val="22"/>
+                <w:szCs w:val="22"/>
+              </w:rPr>
+              <w:t xml:space="preserve">Testing functionality of Inserting, Deleting, Updating, and Retrieving of Dummy Data </w:t>
+            </w:r>
+            <w:r>
+              <w:rPr>
+                <w:rFonts w:ascii="Lucida Sans Unicode" w:hAnsi="Lucida Sans Unicode" w:cs="Lucida Sans Unicode"/>
+                <w:sz w:val="22"/>
+                <w:szCs w:val="22"/>
+              </w:rPr>
+              <w:t>from database</w:t>
+            </w:r>
+          </w:p>
+        </w:tc>
+        <w:tc>
+          <w:tcPr>
+            <w:tcW w:w="1519" w:type="dxa"/>
           </w:tcPr>
           <w:p>
             <w:pPr>
@@ -1257,29 +1400,37 @@
         </w:tc>
         <w:tc>
           <w:tcPr>
-            <w:tcW w:w="2379" w:type="dxa"/>
-          </w:tcPr>
-          <w:p>
-            <w:pPr>
-              <w:rPr>
-                <w:rFonts w:ascii="Lucida Sans Unicode" w:hAnsi="Lucida Sans Unicode" w:cs="Lucida Sans Unicode"/>
-                <w:sz w:val="22"/>
-                <w:szCs w:val="22"/>
-              </w:rPr>
-            </w:pPr>
-            <w:r>
-              <w:rPr>
-                <w:rFonts w:ascii="Lucida Sans Unicode" w:hAnsi="Lucida Sans Unicode" w:cs="Lucida Sans Unicode"/>
-                <w:sz w:val="22"/>
-                <w:szCs w:val="22"/>
-              </w:rPr>
-              <w:t>1 day</w:t>
-            </w:r>
-          </w:p>
-        </w:tc>
-        <w:tc>
-          <w:tcPr>
-            <w:tcW w:w="1947" w:type="dxa"/>
+            <w:tcW w:w="2801" w:type="dxa"/>
+          </w:tcPr>
+          <w:p>
+            <w:pPr>
+              <w:rPr>
+                <w:rFonts w:ascii="Lucida Sans Unicode" w:hAnsi="Lucida Sans Unicode" w:cs="Lucida Sans Unicode"/>
+                <w:sz w:val="22"/>
+                <w:szCs w:val="22"/>
+              </w:rPr>
+            </w:pPr>
+            <w:r>
+              <w:rPr>
+                <w:rFonts w:ascii="Lucida Sans Unicode" w:hAnsi="Lucida Sans Unicode" w:cs="Lucida Sans Unicode"/>
+                <w:sz w:val="22"/>
+                <w:szCs w:val="22"/>
+              </w:rPr>
+              <w:t>2</w:t>
+            </w:r>
+            <w:r>
+              <w:rPr>
+                <w:rFonts w:ascii="Lucida Sans Unicode" w:hAnsi="Lucida Sans Unicode" w:cs="Lucida Sans Unicode"/>
+                <w:sz w:val="22"/>
+                <w:szCs w:val="22"/>
+              </w:rPr>
+              <w:t xml:space="preserve"> day</w:t>
+            </w:r>
+          </w:p>
+        </w:tc>
+        <w:tc>
+          <w:tcPr>
+            <w:tcW w:w="1525" w:type="dxa"/>
           </w:tcPr>
           <w:p>
             <w:pPr>
@@ -1303,265 +1454,635 @@
       <w:tr>
         <w:tc>
           <w:tcPr>
-            <w:tcW w:w="2391" w:type="dxa"/>
-          </w:tcPr>
-          <w:p>
-            <w:pPr>
-              <w:rPr>
-                <w:rFonts w:ascii="Lucida Sans Unicode" w:hAnsi="Lucida Sans Unicode" w:cs="Lucida Sans Unicode"/>
-                <w:sz w:val="22"/>
-                <w:szCs w:val="22"/>
-              </w:rPr>
-            </w:pPr>
-            <w:r>
-              <w:rPr>
-                <w:rFonts w:ascii="Lucida Sans Unicode" w:hAnsi="Lucida Sans Unicode" w:cs="Lucida Sans Unicode"/>
-                <w:sz w:val="22"/>
-                <w:szCs w:val="22"/>
-              </w:rPr>
-              <w:lastRenderedPageBreak/>
-              <w:t>Continued testing on multiply devices (android + i</w:t>
-            </w:r>
-            <w:r>
-              <w:rPr>
-                <w:rFonts w:ascii="Lucida Sans Unicode" w:hAnsi="Lucida Sans Unicode" w:cs="Lucida Sans Unicode"/>
-                <w:sz w:val="22"/>
-                <w:szCs w:val="22"/>
-              </w:rPr>
-              <w:t>OS</w:t>
-            </w:r>
-            <w:r>
-              <w:rPr>
-                <w:rFonts w:ascii="Lucida Sans Unicode" w:hAnsi="Lucida Sans Unicode" w:cs="Lucida Sans Unicode"/>
-                <w:sz w:val="22"/>
-                <w:szCs w:val="22"/>
-              </w:rPr>
-              <w:t>)</w:t>
-            </w:r>
-          </w:p>
-        </w:tc>
-        <w:tc>
-          <w:tcPr>
-            <w:tcW w:w="1913" w:type="dxa"/>
-            <w:gridSpan w:val="2"/>
-          </w:tcPr>
-          <w:p>
-            <w:pPr>
-              <w:rPr>
-                <w:rFonts w:ascii="Lucida Sans Unicode" w:hAnsi="Lucida Sans Unicode" w:cs="Lucida Sans Unicode"/>
-                <w:sz w:val="22"/>
-                <w:szCs w:val="22"/>
-              </w:rPr>
-            </w:pPr>
-            <w:r>
-              <w:rPr>
-                <w:rFonts w:ascii="Lucida Sans Unicode" w:hAnsi="Lucida Sans Unicode" w:cs="Lucida Sans Unicode"/>
-                <w:sz w:val="22"/>
-                <w:szCs w:val="22"/>
-              </w:rPr>
-              <w:t>Giuseppe Ragusa</w:t>
-            </w:r>
-          </w:p>
-        </w:tc>
-        <w:tc>
-          <w:tcPr>
-            <w:tcW w:w="2379" w:type="dxa"/>
-          </w:tcPr>
-          <w:p>
-            <w:pPr>
-              <w:rPr>
-                <w:rFonts w:ascii="Lucida Sans Unicode" w:hAnsi="Lucida Sans Unicode" w:cs="Lucida Sans Unicode"/>
-                <w:sz w:val="22"/>
-                <w:szCs w:val="22"/>
-              </w:rPr>
-            </w:pPr>
-          </w:p>
-        </w:tc>
-        <w:tc>
-          <w:tcPr>
-            <w:tcW w:w="1947" w:type="dxa"/>
-          </w:tcPr>
-          <w:p>
-            <w:pPr>
-              <w:rPr>
-                <w:rFonts w:ascii="Lucida Sans Unicode" w:hAnsi="Lucida Sans Unicode" w:cs="Lucida Sans Unicode"/>
-                <w:sz w:val="22"/>
-                <w:szCs w:val="22"/>
-              </w:rPr>
-            </w:pPr>
+            <w:tcW w:w="2785" w:type="dxa"/>
+          </w:tcPr>
+          <w:p>
+            <w:pPr>
+              <w:rPr>
+                <w:rFonts w:ascii="Lucida Sans Unicode" w:hAnsi="Lucida Sans Unicode" w:cs="Lucida Sans Unicode"/>
+                <w:sz w:val="22"/>
+                <w:szCs w:val="22"/>
+              </w:rPr>
+            </w:pPr>
+            <w:r>
+              <w:rPr>
+                <w:rFonts w:ascii="Lucida Sans Unicode" w:hAnsi="Lucida Sans Unicode" w:cs="Lucida Sans Unicode"/>
+                <w:sz w:val="22"/>
+                <w:szCs w:val="22"/>
+              </w:rPr>
+              <w:t>Creation of front-end Models and class structures required for retrieval and storage of data from database queries</w:t>
+            </w:r>
+          </w:p>
+        </w:tc>
+        <w:tc>
+          <w:tcPr>
+            <w:tcW w:w="1519" w:type="dxa"/>
+          </w:tcPr>
+          <w:p>
+            <w:pPr>
+              <w:rPr>
+                <w:rFonts w:ascii="Lucida Sans Unicode" w:hAnsi="Lucida Sans Unicode" w:cs="Lucida Sans Unicode"/>
+                <w:sz w:val="22"/>
+                <w:szCs w:val="22"/>
+              </w:rPr>
+            </w:pPr>
+            <w:r>
+              <w:rPr>
+                <w:rFonts w:ascii="Lucida Sans Unicode" w:hAnsi="Lucida Sans Unicode" w:cs="Lucida Sans Unicode"/>
+                <w:sz w:val="22"/>
+                <w:szCs w:val="22"/>
+              </w:rPr>
+              <w:t>Nga Le</w:t>
+            </w:r>
+          </w:p>
+        </w:tc>
+        <w:tc>
+          <w:tcPr>
+            <w:tcW w:w="2801" w:type="dxa"/>
+          </w:tcPr>
+          <w:p>
+            <w:pPr>
+              <w:rPr>
+                <w:rFonts w:ascii="Lucida Sans Unicode" w:hAnsi="Lucida Sans Unicode" w:cs="Lucida Sans Unicode"/>
+                <w:sz w:val="22"/>
+                <w:szCs w:val="22"/>
+              </w:rPr>
+            </w:pPr>
+            <w:r>
+              <w:rPr>
+                <w:rFonts w:ascii="Lucida Sans Unicode" w:hAnsi="Lucida Sans Unicode" w:cs="Lucida Sans Unicode"/>
+                <w:sz w:val="22"/>
+                <w:szCs w:val="22"/>
+              </w:rPr>
+              <w:t>2 day</w:t>
+            </w:r>
+          </w:p>
+        </w:tc>
+        <w:tc>
+          <w:tcPr>
+            <w:tcW w:w="1525" w:type="dxa"/>
+          </w:tcPr>
+          <w:p>
+            <w:pPr>
+              <w:rPr>
+                <w:rFonts w:ascii="Lucida Sans Unicode" w:hAnsi="Lucida Sans Unicode" w:cs="Lucida Sans Unicode"/>
+                <w:sz w:val="22"/>
+                <w:szCs w:val="22"/>
+              </w:rPr>
+            </w:pPr>
+            <w:r>
+              <w:rPr>
+                <w:rFonts w:ascii="Lucida Sans Unicode" w:hAnsi="Lucida Sans Unicode" w:cs="Lucida Sans Unicode"/>
+                <w:sz w:val="22"/>
+                <w:szCs w:val="22"/>
+              </w:rPr>
+              <w:t>Feb 17.</w:t>
+            </w:r>
           </w:p>
         </w:tc>
       </w:tr>
       <w:tr>
         <w:tc>
           <w:tcPr>
-            <w:tcW w:w="2391" w:type="dxa"/>
-          </w:tcPr>
-          <w:p>
-            <w:pPr>
-              <w:rPr>
-                <w:rFonts w:ascii="Lucida Sans Unicode" w:hAnsi="Lucida Sans Unicode" w:cs="Lucida Sans Unicode"/>
-                <w:sz w:val="22"/>
-                <w:szCs w:val="22"/>
-              </w:rPr>
-            </w:pPr>
-            <w:r>
-              <w:rPr>
-                <w:rFonts w:ascii="Lucida Sans Unicode" w:hAnsi="Lucida Sans Unicode" w:cs="Lucida Sans Unicode"/>
-                <w:sz w:val="22"/>
-                <w:szCs w:val="22"/>
-              </w:rPr>
-              <w:t>Teammates screen fully functioned with crud and communicating with DB</w:t>
-            </w:r>
-          </w:p>
-        </w:tc>
-        <w:tc>
-          <w:tcPr>
-            <w:tcW w:w="1913" w:type="dxa"/>
-            <w:gridSpan w:val="2"/>
-          </w:tcPr>
-          <w:p>
-            <w:pPr>
-              <w:rPr>
-                <w:rFonts w:ascii="Lucida Sans Unicode" w:hAnsi="Lucida Sans Unicode" w:cs="Lucida Sans Unicode"/>
-                <w:sz w:val="22"/>
-                <w:szCs w:val="22"/>
-              </w:rPr>
-            </w:pPr>
-            <w:r>
-              <w:rPr>
-                <w:rFonts w:ascii="Lucida Sans Unicode" w:hAnsi="Lucida Sans Unicode" w:cs="Lucida Sans Unicode"/>
-                <w:sz w:val="22"/>
-                <w:szCs w:val="22"/>
-              </w:rPr>
-              <w:t>Nga Le</w:t>
-            </w:r>
-          </w:p>
-        </w:tc>
-        <w:tc>
-          <w:tcPr>
-            <w:tcW w:w="2379" w:type="dxa"/>
-          </w:tcPr>
-          <w:p>
-            <w:pPr>
-              <w:rPr>
-                <w:rFonts w:ascii="Lucida Sans Unicode" w:hAnsi="Lucida Sans Unicode" w:cs="Lucida Sans Unicode"/>
-                <w:sz w:val="22"/>
-                <w:szCs w:val="22"/>
-              </w:rPr>
-            </w:pPr>
-          </w:p>
-        </w:tc>
-        <w:tc>
-          <w:tcPr>
-            <w:tcW w:w="1947" w:type="dxa"/>
-          </w:tcPr>
-          <w:p>
-            <w:pPr>
-              <w:rPr>
-                <w:rFonts w:ascii="Lucida Sans Unicode" w:hAnsi="Lucida Sans Unicode" w:cs="Lucida Sans Unicode"/>
-                <w:sz w:val="22"/>
-                <w:szCs w:val="22"/>
-              </w:rPr>
-            </w:pPr>
+            <w:tcW w:w="2785" w:type="dxa"/>
+          </w:tcPr>
+          <w:p>
+            <w:pPr>
+              <w:rPr>
+                <w:rFonts w:ascii="Lucida Sans Unicode" w:hAnsi="Lucida Sans Unicode" w:cs="Lucida Sans Unicode"/>
+                <w:sz w:val="22"/>
+                <w:szCs w:val="22"/>
+              </w:rPr>
+            </w:pPr>
+            <w:r>
+              <w:rPr>
+                <w:rFonts w:ascii="Lucida Sans Unicode" w:hAnsi="Lucida Sans Unicode" w:cs="Lucida Sans Unicode"/>
+                <w:sz w:val="22"/>
+                <w:szCs w:val="22"/>
+              </w:rPr>
+              <w:t xml:space="preserve">Continued testing </w:t>
+            </w:r>
+            <w:r>
+              <w:rPr>
+                <w:rFonts w:ascii="Lucida Sans Unicode" w:hAnsi="Lucida Sans Unicode" w:cs="Lucida Sans Unicode"/>
+                <w:sz w:val="22"/>
+                <w:szCs w:val="22"/>
+              </w:rPr>
+              <w:t xml:space="preserve">of application functionality </w:t>
+            </w:r>
+            <w:r>
+              <w:rPr>
+                <w:rFonts w:ascii="Lucida Sans Unicode" w:hAnsi="Lucida Sans Unicode" w:cs="Lucida Sans Unicode"/>
+                <w:sz w:val="22"/>
+                <w:szCs w:val="22"/>
+              </w:rPr>
+              <w:t>on multipl</w:t>
+            </w:r>
+            <w:r>
+              <w:rPr>
+                <w:rFonts w:ascii="Lucida Sans Unicode" w:hAnsi="Lucida Sans Unicode" w:cs="Lucida Sans Unicode"/>
+                <w:sz w:val="22"/>
+                <w:szCs w:val="22"/>
+              </w:rPr>
+              <w:t>e</w:t>
+            </w:r>
+            <w:r>
+              <w:rPr>
+                <w:rFonts w:ascii="Lucida Sans Unicode" w:hAnsi="Lucida Sans Unicode" w:cs="Lucida Sans Unicode"/>
+                <w:sz w:val="22"/>
+                <w:szCs w:val="22"/>
+              </w:rPr>
+              <w:t xml:space="preserve"> devices</w:t>
+            </w:r>
+            <w:r>
+              <w:rPr>
+                <w:rFonts w:ascii="Lucida Sans Unicode" w:hAnsi="Lucida Sans Unicode" w:cs="Lucida Sans Unicode"/>
+                <w:sz w:val="22"/>
+                <w:szCs w:val="22"/>
+              </w:rPr>
+              <w:t xml:space="preserve"> and emulators</w:t>
+            </w:r>
+            <w:r>
+              <w:rPr>
+                <w:rFonts w:ascii="Lucida Sans Unicode" w:hAnsi="Lucida Sans Unicode" w:cs="Lucida Sans Unicode"/>
+                <w:sz w:val="22"/>
+                <w:szCs w:val="22"/>
+              </w:rPr>
+              <w:t xml:space="preserve"> (android + i</w:t>
+            </w:r>
+            <w:r>
+              <w:rPr>
+                <w:rFonts w:ascii="Lucida Sans Unicode" w:hAnsi="Lucida Sans Unicode" w:cs="Lucida Sans Unicode"/>
+                <w:sz w:val="22"/>
+                <w:szCs w:val="22"/>
+              </w:rPr>
+              <w:t>OS</w:t>
+            </w:r>
+            <w:r>
+              <w:rPr>
+                <w:rFonts w:ascii="Lucida Sans Unicode" w:hAnsi="Lucida Sans Unicode" w:cs="Lucida Sans Unicode"/>
+                <w:sz w:val="22"/>
+                <w:szCs w:val="22"/>
+              </w:rPr>
+              <w:t>)</w:t>
+            </w:r>
+          </w:p>
+        </w:tc>
+        <w:tc>
+          <w:tcPr>
+            <w:tcW w:w="1519" w:type="dxa"/>
+          </w:tcPr>
+          <w:p>
+            <w:pPr>
+              <w:rPr>
+                <w:rFonts w:ascii="Lucida Sans Unicode" w:hAnsi="Lucida Sans Unicode" w:cs="Lucida Sans Unicode"/>
+                <w:sz w:val="22"/>
+                <w:szCs w:val="22"/>
+              </w:rPr>
+            </w:pPr>
+            <w:r>
+              <w:rPr>
+                <w:rFonts w:ascii="Lucida Sans Unicode" w:hAnsi="Lucida Sans Unicode" w:cs="Lucida Sans Unicode"/>
+                <w:sz w:val="22"/>
+                <w:szCs w:val="22"/>
+              </w:rPr>
+              <w:t>Giuseppe Ragusa</w:t>
+            </w:r>
+            <w:r>
+              <w:rPr>
+                <w:rFonts w:ascii="Lucida Sans Unicode" w:hAnsi="Lucida Sans Unicode" w:cs="Lucida Sans Unicode"/>
+                <w:sz w:val="22"/>
+                <w:szCs w:val="22"/>
+              </w:rPr>
+              <w:t>, Nga Le</w:t>
+            </w:r>
+          </w:p>
+        </w:tc>
+        <w:tc>
+          <w:tcPr>
+            <w:tcW w:w="2801" w:type="dxa"/>
+          </w:tcPr>
+          <w:p>
+            <w:pPr>
+              <w:rPr>
+                <w:rFonts w:ascii="Lucida Sans Unicode" w:hAnsi="Lucida Sans Unicode" w:cs="Lucida Sans Unicode"/>
+                <w:sz w:val="22"/>
+                <w:szCs w:val="22"/>
+              </w:rPr>
+            </w:pPr>
+            <w:r>
+              <w:rPr>
+                <w:rFonts w:ascii="Lucida Sans Unicode" w:hAnsi="Lucida Sans Unicode" w:cs="Lucida Sans Unicode"/>
+                <w:sz w:val="22"/>
+                <w:szCs w:val="22"/>
+              </w:rPr>
+              <w:t>2 day</w:t>
+            </w:r>
+          </w:p>
+        </w:tc>
+        <w:tc>
+          <w:tcPr>
+            <w:tcW w:w="1525" w:type="dxa"/>
+          </w:tcPr>
+          <w:p>
+            <w:pPr>
+              <w:rPr>
+                <w:rFonts w:ascii="Lucida Sans Unicode" w:hAnsi="Lucida Sans Unicode" w:cs="Lucida Sans Unicode"/>
+                <w:sz w:val="22"/>
+                <w:szCs w:val="22"/>
+              </w:rPr>
+            </w:pPr>
+            <w:r>
+              <w:rPr>
+                <w:rFonts w:ascii="Lucida Sans Unicode" w:hAnsi="Lucida Sans Unicode" w:cs="Lucida Sans Unicode"/>
+                <w:sz w:val="22"/>
+                <w:szCs w:val="22"/>
+              </w:rPr>
+              <w:t>Feb 21.</w:t>
+            </w:r>
           </w:p>
         </w:tc>
       </w:tr>
       <w:tr>
         <w:tc>
           <w:tcPr>
-            <w:tcW w:w="2391" w:type="dxa"/>
-          </w:tcPr>
-          <w:p>
-            <w:pPr>
-              <w:rPr>
-                <w:rFonts w:ascii="Lucida Sans Unicode" w:hAnsi="Lucida Sans Unicode" w:cs="Lucida Sans Unicode"/>
-                <w:sz w:val="22"/>
-                <w:szCs w:val="22"/>
-              </w:rPr>
-            </w:pPr>
-            <w:r>
-              <w:rPr>
-                <w:rFonts w:ascii="Lucida Sans Unicode" w:hAnsi="Lucida Sans Unicode" w:cs="Lucida Sans Unicode"/>
-                <w:sz w:val="22"/>
-                <w:szCs w:val="22"/>
-              </w:rPr>
-              <w:t>Add location services to app</w:t>
-            </w:r>
-          </w:p>
-        </w:tc>
-        <w:tc>
-          <w:tcPr>
-            <w:tcW w:w="1913" w:type="dxa"/>
-            <w:gridSpan w:val="2"/>
-          </w:tcPr>
-          <w:p>
-            <w:pPr>
-              <w:rPr>
-                <w:rFonts w:ascii="Lucida Sans Unicode" w:hAnsi="Lucida Sans Unicode" w:cs="Lucida Sans Unicode"/>
-                <w:sz w:val="22"/>
-                <w:szCs w:val="22"/>
-              </w:rPr>
-            </w:pPr>
-            <w:r>
-              <w:rPr>
-                <w:rFonts w:ascii="Lucida Sans Unicode" w:hAnsi="Lucida Sans Unicode" w:cs="Lucida Sans Unicode"/>
-                <w:sz w:val="22"/>
-                <w:szCs w:val="22"/>
-              </w:rPr>
-              <w:t>Arsalan Farooqui</w:t>
-            </w:r>
-          </w:p>
-        </w:tc>
-        <w:tc>
-          <w:tcPr>
-            <w:tcW w:w="2379" w:type="dxa"/>
-          </w:tcPr>
-          <w:p>
-            <w:pPr>
-              <w:rPr>
-                <w:rFonts w:ascii="Lucida Sans Unicode" w:hAnsi="Lucida Sans Unicode" w:cs="Lucida Sans Unicode"/>
-                <w:sz w:val="22"/>
-                <w:szCs w:val="22"/>
-              </w:rPr>
-            </w:pPr>
-          </w:p>
-        </w:tc>
-        <w:tc>
-          <w:tcPr>
-            <w:tcW w:w="1947" w:type="dxa"/>
-          </w:tcPr>
-          <w:p>
-            <w:pPr>
-              <w:rPr>
-                <w:rFonts w:ascii="Lucida Sans Unicode" w:hAnsi="Lucida Sans Unicode" w:cs="Lucida Sans Unicode"/>
-                <w:sz w:val="22"/>
-                <w:szCs w:val="22"/>
-              </w:rPr>
-            </w:pPr>
+            <w:tcW w:w="2785" w:type="dxa"/>
+          </w:tcPr>
+          <w:p>
+            <w:pPr>
+              <w:rPr>
+                <w:rFonts w:ascii="Lucida Sans Unicode" w:hAnsi="Lucida Sans Unicode" w:cs="Lucida Sans Unicode"/>
+                <w:sz w:val="22"/>
+                <w:szCs w:val="22"/>
+              </w:rPr>
+            </w:pPr>
+            <w:r>
+              <w:rPr>
+                <w:rFonts w:ascii="Lucida Sans Unicode" w:hAnsi="Lucida Sans Unicode" w:cs="Lucida Sans Unicode"/>
+                <w:sz w:val="22"/>
+                <w:szCs w:val="22"/>
+              </w:rPr>
+              <w:t>Continued Development of Screen Layout and Front end functionality</w:t>
+            </w:r>
+            <w:r>
+              <w:rPr>
+                <w:rFonts w:ascii="Lucida Sans Unicode" w:hAnsi="Lucida Sans Unicode" w:cs="Lucida Sans Unicode"/>
+                <w:sz w:val="22"/>
+                <w:szCs w:val="22"/>
+              </w:rPr>
+              <w:t>, such as Interface design for</w:t>
+            </w:r>
+          </w:p>
+          <w:p>
+            <w:pPr>
+              <w:rPr>
+                <w:rFonts w:ascii="Lucida Sans Unicode" w:hAnsi="Lucida Sans Unicode" w:cs="Lucida Sans Unicode"/>
+                <w:sz w:val="22"/>
+                <w:szCs w:val="22"/>
+              </w:rPr>
+            </w:pPr>
+            <w:r>
+              <w:rPr>
+                <w:rFonts w:ascii="Lucida Sans Unicode" w:hAnsi="Lucida Sans Unicode" w:cs="Lucida Sans Unicode"/>
+                <w:sz w:val="22"/>
+                <w:szCs w:val="22"/>
+              </w:rPr>
+              <w:t>Analytics Screen or View Layout Screen</w:t>
+            </w:r>
+          </w:p>
+        </w:tc>
+        <w:tc>
+          <w:tcPr>
+            <w:tcW w:w="1519" w:type="dxa"/>
+          </w:tcPr>
+          <w:p>
+            <w:pPr>
+              <w:rPr>
+                <w:rFonts w:ascii="Lucida Sans Unicode" w:hAnsi="Lucida Sans Unicode" w:cs="Lucida Sans Unicode"/>
+                <w:sz w:val="22"/>
+                <w:szCs w:val="22"/>
+              </w:rPr>
+            </w:pPr>
+            <w:r>
+              <w:rPr>
+                <w:rFonts w:ascii="Lucida Sans Unicode" w:hAnsi="Lucida Sans Unicode" w:cs="Lucida Sans Unicode"/>
+                <w:sz w:val="22"/>
+                <w:szCs w:val="22"/>
+              </w:rPr>
+              <w:t>Giuseppe Ragusa</w:t>
+            </w:r>
+          </w:p>
+        </w:tc>
+        <w:tc>
+          <w:tcPr>
+            <w:tcW w:w="2801" w:type="dxa"/>
+          </w:tcPr>
+          <w:p>
+            <w:pPr>
+              <w:rPr>
+                <w:rFonts w:ascii="Lucida Sans Unicode" w:hAnsi="Lucida Sans Unicode" w:cs="Lucida Sans Unicode"/>
+                <w:sz w:val="22"/>
+                <w:szCs w:val="22"/>
+              </w:rPr>
+            </w:pPr>
+            <w:r>
+              <w:rPr>
+                <w:rFonts w:ascii="Lucida Sans Unicode" w:hAnsi="Lucida Sans Unicode" w:cs="Lucida Sans Unicode"/>
+                <w:sz w:val="22"/>
+                <w:szCs w:val="22"/>
+              </w:rPr>
+              <w:t>3 days</w:t>
+            </w:r>
+          </w:p>
+        </w:tc>
+        <w:tc>
+          <w:tcPr>
+            <w:tcW w:w="1525" w:type="dxa"/>
+          </w:tcPr>
+          <w:p>
+            <w:pPr>
+              <w:rPr>
+                <w:rFonts w:ascii="Lucida Sans Unicode" w:hAnsi="Lucida Sans Unicode" w:cs="Lucida Sans Unicode"/>
+                <w:sz w:val="22"/>
+                <w:szCs w:val="22"/>
+              </w:rPr>
+            </w:pPr>
+            <w:r>
+              <w:rPr>
+                <w:rFonts w:ascii="Lucida Sans Unicode" w:hAnsi="Lucida Sans Unicode" w:cs="Lucida Sans Unicode"/>
+                <w:sz w:val="22"/>
+                <w:szCs w:val="22"/>
+              </w:rPr>
+              <w:t>Feb 17.</w:t>
+            </w:r>
           </w:p>
         </w:tc>
       </w:tr>
       <w:tr>
         <w:tc>
           <w:tcPr>
-            <w:tcW w:w="2391" w:type="dxa"/>
-          </w:tcPr>
-          <w:p>
-            <w:pPr>
-              <w:rPr>
-                <w:rFonts w:ascii="Lucida Sans Unicode" w:hAnsi="Lucida Sans Unicode" w:cs="Lucida Sans Unicode"/>
-                <w:sz w:val="22"/>
-                <w:szCs w:val="22"/>
-              </w:rPr>
-            </w:pPr>
-            <w:r>
-              <w:rPr>
-                <w:rFonts w:ascii="Lucida Sans Unicode" w:hAnsi="Lucida Sans Unicode" w:cs="Lucida Sans Unicode"/>
-                <w:sz w:val="22"/>
-                <w:szCs w:val="22"/>
-              </w:rPr>
-              <w:t xml:space="preserve">Implement Google Maps </w:t>
+            <w:tcW w:w="2785" w:type="dxa"/>
+          </w:tcPr>
+          <w:p>
+            <w:pPr>
+              <w:rPr>
+                <w:rFonts w:ascii="Lucida Sans Unicode" w:hAnsi="Lucida Sans Unicode" w:cs="Lucida Sans Unicode"/>
+                <w:sz w:val="22"/>
+                <w:szCs w:val="22"/>
+              </w:rPr>
+            </w:pPr>
+            <w:r>
+              <w:rPr>
+                <w:rFonts w:ascii="Lucida Sans Unicode" w:hAnsi="Lucida Sans Unicode" w:cs="Lucida Sans Unicode"/>
+                <w:sz w:val="22"/>
+                <w:szCs w:val="22"/>
+              </w:rPr>
+              <w:t xml:space="preserve">Teammates screen fully functioned with </w:t>
+            </w:r>
+            <w:r>
+              <w:rPr>
+                <w:rFonts w:ascii="Lucida Sans Unicode" w:hAnsi="Lucida Sans Unicode" w:cs="Lucida Sans Unicode"/>
+                <w:sz w:val="22"/>
+                <w:szCs w:val="22"/>
+              </w:rPr>
+              <w:t>CRUD operations and front end models</w:t>
+            </w:r>
+            <w:r>
+              <w:rPr>
+                <w:rFonts w:ascii="Lucida Sans Unicode" w:hAnsi="Lucida Sans Unicode" w:cs="Lucida Sans Unicode"/>
+                <w:sz w:val="22"/>
+                <w:szCs w:val="22"/>
+              </w:rPr>
+              <w:t xml:space="preserve"> </w:t>
+            </w:r>
+            <w:r>
+              <w:rPr>
+                <w:rFonts w:ascii="Lucida Sans Unicode" w:hAnsi="Lucida Sans Unicode" w:cs="Lucida Sans Unicode"/>
+                <w:sz w:val="22"/>
+                <w:szCs w:val="22"/>
+              </w:rPr>
+              <w:t>which communicate</w:t>
+            </w:r>
+            <w:r>
+              <w:rPr>
+                <w:rFonts w:ascii="Lucida Sans Unicode" w:hAnsi="Lucida Sans Unicode" w:cs="Lucida Sans Unicode"/>
+                <w:sz w:val="22"/>
+                <w:szCs w:val="22"/>
+              </w:rPr>
+              <w:t xml:space="preserve"> with D</w:t>
+            </w:r>
+            <w:r>
+              <w:rPr>
+                <w:rFonts w:ascii="Lucida Sans Unicode" w:hAnsi="Lucida Sans Unicode" w:cs="Lucida Sans Unicode"/>
+                <w:sz w:val="22"/>
+                <w:szCs w:val="22"/>
+              </w:rPr>
+              <w:t>atabase queries</w:t>
+            </w:r>
+          </w:p>
+        </w:tc>
+        <w:tc>
+          <w:tcPr>
+            <w:tcW w:w="1519" w:type="dxa"/>
+          </w:tcPr>
+          <w:p>
+            <w:pPr>
+              <w:rPr>
+                <w:rFonts w:ascii="Lucida Sans Unicode" w:hAnsi="Lucida Sans Unicode" w:cs="Lucida Sans Unicode"/>
+                <w:sz w:val="22"/>
+                <w:szCs w:val="22"/>
+              </w:rPr>
+            </w:pPr>
+            <w:r>
+              <w:rPr>
+                <w:rFonts w:ascii="Lucida Sans Unicode" w:hAnsi="Lucida Sans Unicode" w:cs="Lucida Sans Unicode"/>
+                <w:sz w:val="22"/>
+                <w:szCs w:val="22"/>
+              </w:rPr>
+              <w:t>Nga Le</w:t>
+            </w:r>
+            <w:r>
+              <w:rPr>
+                <w:rFonts w:ascii="Lucida Sans Unicode" w:hAnsi="Lucida Sans Unicode" w:cs="Lucida Sans Unicode"/>
+                <w:sz w:val="22"/>
+                <w:szCs w:val="22"/>
+              </w:rPr>
+              <w:t>, Giuseppe Ragusa</w:t>
+            </w:r>
+          </w:p>
+        </w:tc>
+        <w:tc>
+          <w:tcPr>
+            <w:tcW w:w="2801" w:type="dxa"/>
+          </w:tcPr>
+          <w:p>
+            <w:pPr>
+              <w:rPr>
+                <w:rFonts w:ascii="Lucida Sans Unicode" w:hAnsi="Lucida Sans Unicode" w:cs="Lucida Sans Unicode"/>
+                <w:sz w:val="22"/>
+                <w:szCs w:val="22"/>
+              </w:rPr>
+            </w:pPr>
+            <w:r>
+              <w:rPr>
+                <w:rFonts w:ascii="Lucida Sans Unicode" w:hAnsi="Lucida Sans Unicode" w:cs="Lucida Sans Unicode"/>
+                <w:sz w:val="22"/>
+                <w:szCs w:val="22"/>
+              </w:rPr>
+              <w:t>2 days</w:t>
+            </w:r>
+          </w:p>
+        </w:tc>
+        <w:tc>
+          <w:tcPr>
+            <w:tcW w:w="1525" w:type="dxa"/>
+          </w:tcPr>
+          <w:p>
+            <w:pPr>
+              <w:rPr>
+                <w:rFonts w:ascii="Lucida Sans Unicode" w:hAnsi="Lucida Sans Unicode" w:cs="Lucida Sans Unicode"/>
+                <w:sz w:val="22"/>
+                <w:szCs w:val="22"/>
+              </w:rPr>
+            </w:pPr>
+            <w:r>
+              <w:rPr>
+                <w:rFonts w:ascii="Lucida Sans Unicode" w:hAnsi="Lucida Sans Unicode" w:cs="Lucida Sans Unicode"/>
+                <w:sz w:val="22"/>
+                <w:szCs w:val="22"/>
+              </w:rPr>
+              <w:t>Feb 21.</w:t>
+            </w:r>
+          </w:p>
+        </w:tc>
+      </w:tr>
+      <w:tr>
+        <w:tc>
+          <w:tcPr>
+            <w:tcW w:w="2785" w:type="dxa"/>
+          </w:tcPr>
+          <w:p>
+            <w:pPr>
+              <w:rPr>
+                <w:rFonts w:ascii="Lucida Sans Unicode" w:hAnsi="Lucida Sans Unicode" w:cs="Lucida Sans Unicode"/>
+                <w:sz w:val="22"/>
+                <w:szCs w:val="22"/>
+              </w:rPr>
+            </w:pPr>
+            <w:r>
+              <w:rPr>
+                <w:rFonts w:ascii="Lucida Sans Unicode" w:hAnsi="Lucida Sans Unicode" w:cs="Lucida Sans Unicode"/>
+                <w:sz w:val="22"/>
+                <w:szCs w:val="22"/>
+              </w:rPr>
+              <w:lastRenderedPageBreak/>
+              <w:t>Enabling Location Services within the application, through app configurations or additional installation of libraries or dependencies</w:t>
+            </w:r>
+          </w:p>
+        </w:tc>
+        <w:tc>
+          <w:tcPr>
+            <w:tcW w:w="1519" w:type="dxa"/>
+          </w:tcPr>
+          <w:p>
+            <w:pPr>
+              <w:rPr>
+                <w:rFonts w:ascii="Lucida Sans Unicode" w:hAnsi="Lucida Sans Unicode" w:cs="Lucida Sans Unicode"/>
+                <w:sz w:val="22"/>
+                <w:szCs w:val="22"/>
+              </w:rPr>
+            </w:pPr>
+            <w:r>
+              <w:rPr>
+                <w:rFonts w:ascii="Lucida Sans Unicode" w:hAnsi="Lucida Sans Unicode" w:cs="Lucida Sans Unicode"/>
+                <w:sz w:val="22"/>
+                <w:szCs w:val="22"/>
+              </w:rPr>
+              <w:t>Arsalan Farooqui</w:t>
+            </w:r>
+          </w:p>
+        </w:tc>
+        <w:tc>
+          <w:tcPr>
+            <w:tcW w:w="2801" w:type="dxa"/>
+          </w:tcPr>
+          <w:p>
+            <w:pPr>
+              <w:rPr>
+                <w:rFonts w:ascii="Lucida Sans Unicode" w:hAnsi="Lucida Sans Unicode" w:cs="Lucida Sans Unicode"/>
+                <w:sz w:val="22"/>
+                <w:szCs w:val="22"/>
+              </w:rPr>
+            </w:pPr>
+            <w:r>
+              <w:rPr>
+                <w:rFonts w:ascii="Lucida Sans Unicode" w:hAnsi="Lucida Sans Unicode" w:cs="Lucida Sans Unicode"/>
+                <w:sz w:val="22"/>
+                <w:szCs w:val="22"/>
+              </w:rPr>
+              <w:t>1 day</w:t>
+            </w:r>
+          </w:p>
+        </w:tc>
+        <w:tc>
+          <w:tcPr>
+            <w:tcW w:w="1525" w:type="dxa"/>
+          </w:tcPr>
+          <w:p>
+            <w:pPr>
+              <w:rPr>
+                <w:rFonts w:ascii="Lucida Sans Unicode" w:hAnsi="Lucida Sans Unicode" w:cs="Lucida Sans Unicode"/>
+                <w:sz w:val="22"/>
+                <w:szCs w:val="22"/>
+              </w:rPr>
+            </w:pPr>
+            <w:r>
+              <w:rPr>
+                <w:rFonts w:ascii="Lucida Sans Unicode" w:hAnsi="Lucida Sans Unicode" w:cs="Lucida Sans Unicode"/>
+                <w:sz w:val="22"/>
+                <w:szCs w:val="22"/>
+              </w:rPr>
+              <w:t>Feb 16.</w:t>
+            </w:r>
+          </w:p>
+        </w:tc>
+      </w:tr>
+      <w:tr>
+        <w:tc>
+          <w:tcPr>
+            <w:tcW w:w="2785" w:type="dxa"/>
+          </w:tcPr>
+          <w:p>
+            <w:pPr>
+              <w:rPr>
+                <w:rFonts w:ascii="Lucida Sans Unicode" w:hAnsi="Lucida Sans Unicode" w:cs="Lucida Sans Unicode"/>
+                <w:sz w:val="22"/>
+                <w:szCs w:val="22"/>
+              </w:rPr>
+            </w:pPr>
+            <w:r>
+              <w:rPr>
+                <w:rFonts w:ascii="Lucida Sans Unicode" w:hAnsi="Lucida Sans Unicode" w:cs="Lucida Sans Unicode"/>
+                <w:sz w:val="22"/>
+                <w:szCs w:val="22"/>
+              </w:rPr>
+              <w:t>Implement</w:t>
+            </w:r>
+            <w:r>
+              <w:rPr>
+                <w:rFonts w:ascii="Lucida Sans Unicode" w:hAnsi="Lucida Sans Unicode" w:cs="Lucida Sans Unicode"/>
+                <w:sz w:val="22"/>
+                <w:szCs w:val="22"/>
+              </w:rPr>
+              <w:t>ation</w:t>
+            </w:r>
+            <w:r>
+              <w:rPr>
+                <w:rFonts w:ascii="Lucida Sans Unicode" w:hAnsi="Lucida Sans Unicode" w:cs="Lucida Sans Unicode"/>
+                <w:sz w:val="22"/>
+                <w:szCs w:val="22"/>
+              </w:rPr>
+              <w:t xml:space="preserve"> Google Maps </w:t>
             </w:r>
             <w:r>
               <w:rPr>
@@ -1571,12 +2092,19 @@
               </w:rPr>
               <w:t>API</w:t>
             </w:r>
-          </w:p>
-        </w:tc>
-        <w:tc>
-          <w:tcPr>
-            <w:tcW w:w="1913" w:type="dxa"/>
-            <w:gridSpan w:val="2"/>
+            <w:r>
+              <w:rPr>
+                <w:rFonts w:ascii="Lucida Sans Unicode" w:hAnsi="Lucida Sans Unicode" w:cs="Lucida Sans Unicode"/>
+                <w:sz w:val="22"/>
+                <w:szCs w:val="22"/>
+              </w:rPr>
+              <w:t xml:space="preserve"> within application</w:t>
+            </w:r>
+          </w:p>
+        </w:tc>
+        <w:tc>
+          <w:tcPr>
+            <w:tcW w:w="1519" w:type="dxa"/>
           </w:tcPr>
           <w:p>
             <w:pPr>
@@ -1598,30 +2126,136 @@
         </w:tc>
         <w:tc>
           <w:tcPr>
-            <w:tcW w:w="2379" w:type="dxa"/>
-          </w:tcPr>
-          <w:p>
-            <w:pPr>
-              <w:rPr>
-                <w:rFonts w:ascii="Lucida Sans Unicode" w:hAnsi="Lucida Sans Unicode" w:cs="Lucida Sans Unicode"/>
-                <w:sz w:val="22"/>
-                <w:szCs w:val="22"/>
-              </w:rPr>
-            </w:pPr>
-          </w:p>
-        </w:tc>
-        <w:tc>
-          <w:tcPr>
-            <w:tcW w:w="1947" w:type="dxa"/>
-          </w:tcPr>
-          <w:p>
-            <w:pPr>
-              <w:rPr>
-                <w:rFonts w:ascii="Lucida Sans Unicode" w:hAnsi="Lucida Sans Unicode" w:cs="Lucida Sans Unicode"/>
-                <w:sz w:val="22"/>
-                <w:szCs w:val="22"/>
-              </w:rPr>
-            </w:pPr>
+            <w:tcW w:w="2801" w:type="dxa"/>
+          </w:tcPr>
+          <w:p>
+            <w:pPr>
+              <w:rPr>
+                <w:rFonts w:ascii="Lucida Sans Unicode" w:hAnsi="Lucida Sans Unicode" w:cs="Lucida Sans Unicode"/>
+                <w:sz w:val="22"/>
+                <w:szCs w:val="22"/>
+              </w:rPr>
+            </w:pPr>
+            <w:r>
+              <w:rPr>
+                <w:rFonts w:ascii="Lucida Sans Unicode" w:hAnsi="Lucida Sans Unicode" w:cs="Lucida Sans Unicode"/>
+                <w:sz w:val="22"/>
+                <w:szCs w:val="22"/>
+              </w:rPr>
+              <w:t>2 days</w:t>
+            </w:r>
+          </w:p>
+        </w:tc>
+        <w:tc>
+          <w:tcPr>
+            <w:tcW w:w="1525" w:type="dxa"/>
+          </w:tcPr>
+          <w:p>
+            <w:pPr>
+              <w:rPr>
+                <w:rFonts w:ascii="Lucida Sans Unicode" w:hAnsi="Lucida Sans Unicode" w:cs="Lucida Sans Unicode"/>
+                <w:sz w:val="22"/>
+                <w:szCs w:val="22"/>
+              </w:rPr>
+            </w:pPr>
+            <w:r>
+              <w:rPr>
+                <w:rFonts w:ascii="Lucida Sans Unicode" w:hAnsi="Lucida Sans Unicode" w:cs="Lucida Sans Unicode"/>
+                <w:sz w:val="22"/>
+                <w:szCs w:val="22"/>
+              </w:rPr>
+              <w:t>Feb 18.</w:t>
+            </w:r>
+          </w:p>
+        </w:tc>
+      </w:tr>
+      <w:tr>
+        <w:tc>
+          <w:tcPr>
+            <w:tcW w:w="2785" w:type="dxa"/>
+          </w:tcPr>
+          <w:p>
+            <w:pPr>
+              <w:rPr>
+                <w:rFonts w:ascii="Lucida Sans Unicode" w:hAnsi="Lucida Sans Unicode" w:cs="Lucida Sans Unicode"/>
+                <w:sz w:val="22"/>
+                <w:szCs w:val="22"/>
+              </w:rPr>
+            </w:pPr>
+            <w:r>
+              <w:rPr>
+                <w:rFonts w:ascii="Lucida Sans Unicode" w:hAnsi="Lucida Sans Unicode" w:cs="Lucida Sans Unicode"/>
+                <w:sz w:val="22"/>
+                <w:szCs w:val="22"/>
+              </w:rPr>
+              <w:t>Testing Functionality of Google Maps API within a proper environment</w:t>
+            </w:r>
+          </w:p>
+        </w:tc>
+        <w:tc>
+          <w:tcPr>
+            <w:tcW w:w="1519" w:type="dxa"/>
+          </w:tcPr>
+          <w:p>
+            <w:pPr>
+              <w:rPr>
+                <w:rFonts w:ascii="Lucida Sans Unicode" w:hAnsi="Lucida Sans Unicode" w:cs="Lucida Sans Unicode"/>
+                <w:sz w:val="22"/>
+                <w:szCs w:val="22"/>
+              </w:rPr>
+            </w:pPr>
+            <w:r>
+              <w:rPr>
+                <w:rFonts w:ascii="Lucida Sans Unicode" w:hAnsi="Lucida Sans Unicode" w:cs="Lucida Sans Unicode"/>
+                <w:sz w:val="22"/>
+                <w:szCs w:val="22"/>
+              </w:rPr>
+              <w:t>Arsalan Farooqui</w:t>
+            </w:r>
+          </w:p>
+        </w:tc>
+        <w:tc>
+          <w:tcPr>
+            <w:tcW w:w="2801" w:type="dxa"/>
+          </w:tcPr>
+          <w:p>
+            <w:pPr>
+              <w:rPr>
+                <w:rFonts w:ascii="Lucida Sans Unicode" w:hAnsi="Lucida Sans Unicode" w:cs="Lucida Sans Unicode"/>
+                <w:sz w:val="22"/>
+                <w:szCs w:val="22"/>
+              </w:rPr>
+            </w:pPr>
+            <w:r>
+              <w:rPr>
+                <w:rFonts w:ascii="Lucida Sans Unicode" w:hAnsi="Lucida Sans Unicode" w:cs="Lucida Sans Unicode"/>
+                <w:sz w:val="22"/>
+                <w:szCs w:val="22"/>
+              </w:rPr>
+              <w:t>3 days</w:t>
+            </w:r>
+          </w:p>
+        </w:tc>
+        <w:tc>
+          <w:tcPr>
+            <w:tcW w:w="1525" w:type="dxa"/>
+          </w:tcPr>
+          <w:p>
+            <w:pPr>
+              <w:rPr>
+                <w:rFonts w:ascii="Lucida Sans Unicode" w:hAnsi="Lucida Sans Unicode" w:cs="Lucida Sans Unicode"/>
+                <w:sz w:val="22"/>
+                <w:szCs w:val="22"/>
+              </w:rPr>
+            </w:pPr>
+            <w:r>
+              <w:rPr>
+                <w:rFonts w:ascii="Lucida Sans Unicode" w:hAnsi="Lucida Sans Unicode" w:cs="Lucida Sans Unicode"/>
+                <w:sz w:val="22"/>
+                <w:szCs w:val="22"/>
+              </w:rPr>
+              <w:t>Feb 21.</w:t>
+            </w:r>
           </w:p>
         </w:tc>
       </w:tr>
@@ -1816,6 +2450,14 @@
                 <w:sz w:val="22"/>
                 <w:szCs w:val="22"/>
               </w:rPr>
+              <w:t xml:space="preserve">Giuseppe Ragusa, </w:t>
+            </w:r>
+            <w:r>
+              <w:rPr>
+                <w:rFonts w:ascii="Lucida Sans Unicode" w:hAnsi="Lucida Sans Unicode" w:cs="Lucida Sans Unicode"/>
+                <w:sz w:val="22"/>
+                <w:szCs w:val="22"/>
+              </w:rPr>
               <w:t>Andrew Cobb</w:t>
             </w:r>
           </w:p>
@@ -1838,15 +2480,7 @@
                 <w:sz w:val="22"/>
                 <w:szCs w:val="22"/>
               </w:rPr>
-              <w:t xml:space="preserve">Feb </w:t>
-            </w:r>
-            <w:r>
-              <w:rPr>
-                <w:rFonts w:ascii="Lucida Sans Unicode" w:hAnsi="Lucida Sans Unicode" w:cs="Lucida Sans Unicode"/>
-                <w:sz w:val="22"/>
-                <w:szCs w:val="22"/>
-              </w:rPr>
-              <w:t>22</w:t>
+              <w:t>Feb 22</w:t>
             </w:r>
           </w:p>
         </w:tc>
@@ -1893,6 +2527,14 @@
                 <w:sz w:val="22"/>
                 <w:szCs w:val="22"/>
               </w:rPr>
+              <w:t xml:space="preserve">Nga, </w:t>
+            </w:r>
+            <w:r>
+              <w:rPr>
+                <w:rFonts w:ascii="Lucida Sans Unicode" w:hAnsi="Lucida Sans Unicode" w:cs="Lucida Sans Unicode"/>
+                <w:sz w:val="22"/>
+                <w:szCs w:val="22"/>
+              </w:rPr>
               <w:t xml:space="preserve">Arsalan Farooqui </w:t>
             </w:r>
           </w:p>
@@ -1909,16 +2551,18 @@
                 <w:szCs w:val="22"/>
               </w:rPr>
             </w:pPr>
+            <w:r>
+              <w:rPr>
+                <w:rFonts w:ascii="Lucida Sans Unicode" w:hAnsi="Lucida Sans Unicode" w:cs="Lucida Sans Unicode"/>
+                <w:sz w:val="22"/>
+                <w:szCs w:val="22"/>
+              </w:rPr>
+              <w:t>Feb 22</w:t>
+            </w:r>
           </w:p>
         </w:tc>
       </w:tr>
     </w:tbl>
-    <w:p/>
-    <w:p>
-      <w:r>
-        <w:br w:type="page"/>
-      </w:r>
-    </w:p>
     <w:p/>
     <w:p>
       <w:r>
@@ -1933,14 +2577,14 @@
         <w:tblLook w:val="01E0" w:firstRow="1" w:lastRow="1" w:firstColumn="1" w:lastColumn="1" w:noHBand="0" w:noVBand="0"/>
       </w:tblPr>
       <w:tblGrid>
-        <w:gridCol w:w="2803"/>
-        <w:gridCol w:w="3915"/>
-        <w:gridCol w:w="1912"/>
+        <w:gridCol w:w="3117"/>
+        <w:gridCol w:w="3711"/>
+        <w:gridCol w:w="1802"/>
       </w:tblGrid>
       <w:tr>
         <w:tc>
           <w:tcPr>
-            <w:tcW w:w="2808" w:type="dxa"/>
+            <w:tcW w:w="3117" w:type="dxa"/>
             <w:shd w:val="clear" w:color="auto" w:fill="808080"/>
           </w:tcPr>
           <w:p>
@@ -1965,7 +2609,7 @@
         </w:tc>
         <w:tc>
           <w:tcPr>
-            <w:tcW w:w="4050" w:type="dxa"/>
+            <w:tcW w:w="3711" w:type="dxa"/>
             <w:shd w:val="clear" w:color="auto" w:fill="808080"/>
           </w:tcPr>
           <w:p>
@@ -1990,7 +2634,7 @@
         </w:tc>
         <w:tc>
           <w:tcPr>
-            <w:tcW w:w="1980" w:type="dxa"/>
+            <w:tcW w:w="1802" w:type="dxa"/>
             <w:shd w:val="clear" w:color="auto" w:fill="808080"/>
           </w:tcPr>
           <w:p>
@@ -2017,7 +2661,7 @@
       <w:tr>
         <w:tc>
           <w:tcPr>
-            <w:tcW w:w="2808" w:type="dxa"/>
+            <w:tcW w:w="3117" w:type="dxa"/>
           </w:tcPr>
           <w:p>
             <w:pPr>
@@ -2035,11 +2679,19 @@
               </w:rPr>
               <w:t>Emulators are causing issues testing application</w:t>
             </w:r>
-          </w:p>
-        </w:tc>
-        <w:tc>
-          <w:tcPr>
-            <w:tcW w:w="4050" w:type="dxa"/>
+            <w:r>
+              <w:rPr>
+                <w:rFonts w:ascii="Lucida Sans Unicode" w:hAnsi="Lucida Sans Unicode" w:cs="Lucida Sans Unicode"/>
+                <w:sz w:val="22"/>
+                <w:szCs w:val="22"/>
+              </w:rPr>
+              <w:t>.</w:t>
+            </w:r>
+          </w:p>
+        </w:tc>
+        <w:tc>
+          <w:tcPr>
+            <w:tcW w:w="3711" w:type="dxa"/>
           </w:tcPr>
           <w:p>
             <w:pPr>
@@ -2069,60 +2721,100 @@
         </w:tc>
         <w:tc>
           <w:tcPr>
-            <w:tcW w:w="1980" w:type="dxa"/>
-          </w:tcPr>
-          <w:p>
-            <w:pPr>
-              <w:rPr>
-                <w:rFonts w:ascii="Lucida Sans Unicode" w:hAnsi="Lucida Sans Unicode" w:cs="Lucida Sans Unicode"/>
-                <w:sz w:val="22"/>
-                <w:szCs w:val="22"/>
-              </w:rPr>
-            </w:pPr>
+            <w:tcW w:w="1802" w:type="dxa"/>
+          </w:tcPr>
+          <w:p>
+            <w:pPr>
+              <w:rPr>
+                <w:rFonts w:ascii="Lucida Sans Unicode" w:hAnsi="Lucida Sans Unicode" w:cs="Lucida Sans Unicode"/>
+                <w:sz w:val="22"/>
+                <w:szCs w:val="22"/>
+              </w:rPr>
+            </w:pPr>
+            <w:r>
+              <w:rPr>
+                <w:rFonts w:ascii="Lucida Sans Unicode" w:hAnsi="Lucida Sans Unicode" w:cs="Lucida Sans Unicode"/>
+                <w:sz w:val="22"/>
+                <w:szCs w:val="22"/>
+              </w:rPr>
+              <w:t>Feb 16</w:t>
+            </w:r>
           </w:p>
         </w:tc>
       </w:tr>
       <w:tr>
         <w:tc>
           <w:tcPr>
-            <w:tcW w:w="2808" w:type="dxa"/>
-          </w:tcPr>
-          <w:p>
-            <w:pPr>
-              <w:rPr>
-                <w:rFonts w:ascii="Lucida Sans Unicode" w:hAnsi="Lucida Sans Unicode" w:cs="Lucida Sans Unicode"/>
-                <w:sz w:val="22"/>
-                <w:szCs w:val="22"/>
-              </w:rPr>
-            </w:pPr>
-          </w:p>
-        </w:tc>
-        <w:tc>
-          <w:tcPr>
-            <w:tcW w:w="4050" w:type="dxa"/>
-          </w:tcPr>
-          <w:p>
-            <w:pPr>
-              <w:rPr>
-                <w:rFonts w:ascii="Lucida Sans Unicode" w:hAnsi="Lucida Sans Unicode" w:cs="Lucida Sans Unicode"/>
-                <w:sz w:val="22"/>
-                <w:szCs w:val="22"/>
-              </w:rPr>
-            </w:pPr>
-          </w:p>
-        </w:tc>
-        <w:tc>
-          <w:tcPr>
-            <w:tcW w:w="1980" w:type="dxa"/>
-          </w:tcPr>
-          <w:p>
-            <w:pPr>
-              <w:rPr>
-                <w:rFonts w:ascii="Lucida Sans Unicode" w:hAnsi="Lucida Sans Unicode" w:cs="Lucida Sans Unicode"/>
-                <w:sz w:val="22"/>
-                <w:szCs w:val="22"/>
-              </w:rPr>
-            </w:pPr>
+            <w:tcW w:w="3117" w:type="dxa"/>
+          </w:tcPr>
+          <w:p>
+            <w:pPr>
+              <w:rPr>
+                <w:rFonts w:ascii="Lucida Sans Unicode" w:hAnsi="Lucida Sans Unicode" w:cs="Lucida Sans Unicode"/>
+                <w:sz w:val="22"/>
+                <w:szCs w:val="22"/>
+              </w:rPr>
+            </w:pPr>
+            <w:r>
+              <w:rPr>
+                <w:rFonts w:ascii="Lucida Sans Unicode" w:hAnsi="Lucida Sans Unicode" w:cs="Lucida Sans Unicode"/>
+                <w:sz w:val="22"/>
+                <w:szCs w:val="22"/>
+              </w:rPr>
+              <w:t xml:space="preserve">Slight miscommunications between team members is resulting in certain features or code files to be programmed/implemented </w:t>
+            </w:r>
+            <w:r>
+              <w:rPr>
+                <w:rFonts w:ascii="Lucida Sans Unicode" w:hAnsi="Lucida Sans Unicode" w:cs="Lucida Sans Unicode"/>
+                <w:sz w:val="22"/>
+                <w:szCs w:val="22"/>
+              </w:rPr>
+              <w:t>in different manners than expected</w:t>
+            </w:r>
+          </w:p>
+        </w:tc>
+        <w:tc>
+          <w:tcPr>
+            <w:tcW w:w="3711" w:type="dxa"/>
+          </w:tcPr>
+          <w:p>
+            <w:pPr>
+              <w:rPr>
+                <w:rFonts w:ascii="Lucida Sans Unicode" w:hAnsi="Lucida Sans Unicode" w:cs="Lucida Sans Unicode"/>
+                <w:sz w:val="22"/>
+                <w:szCs w:val="22"/>
+              </w:rPr>
+            </w:pPr>
+            <w:r>
+              <w:rPr>
+                <w:rFonts w:ascii="Lucida Sans Unicode" w:hAnsi="Lucida Sans Unicode" w:cs="Lucida Sans Unicode"/>
+                <w:sz w:val="22"/>
+                <w:szCs w:val="22"/>
+              </w:rPr>
+              <w:t>Each Team Member will clarify the information given to them about how to program certain features, and updates/reviews will be reviewed by Project Manager to ensure that any changes needs are caught and fixed in the early stages.</w:t>
+            </w:r>
+          </w:p>
+        </w:tc>
+        <w:tc>
+          <w:tcPr>
+            <w:tcW w:w="1802" w:type="dxa"/>
+          </w:tcPr>
+          <w:p>
+            <w:pPr>
+              <w:rPr>
+                <w:rFonts w:ascii="Lucida Sans Unicode" w:hAnsi="Lucida Sans Unicode" w:cs="Lucida Sans Unicode"/>
+                <w:sz w:val="22"/>
+                <w:szCs w:val="22"/>
+              </w:rPr>
+            </w:pPr>
+            <w:r>
+              <w:rPr>
+                <w:rFonts w:ascii="Lucida Sans Unicode" w:hAnsi="Lucida Sans Unicode" w:cs="Lucida Sans Unicode"/>
+                <w:sz w:val="22"/>
+                <w:szCs w:val="22"/>
+              </w:rPr>
+              <w:t>Feb 14.</w:t>
+            </w:r>
           </w:p>
         </w:tc>
       </w:tr>
@@ -2162,6 +2854,7 @@
                 <w:szCs w:val="28"/>
                 <w:lang w:val="en-CA" w:eastAsia="en-CA"/>
               </w:rPr>
+              <w:lastRenderedPageBreak/>
               <w:t xml:space="preserve">Upcoming </w:t>
             </w:r>
             <w:r>
@@ -2661,7 +3354,6 @@
                 <w:sz w:val="22"/>
                 <w:szCs w:val="22"/>
               </w:rPr>
-              <w:lastRenderedPageBreak/>
               <w:t>Project Methodology foreign to project members</w:t>
             </w:r>
           </w:p>

</xml_diff>